<commit_message>
Add spreadsheet project and update document
</commit_message>
<xml_diff>
--- a/Documents/Spreadsheet.docx
+++ b/Documents/Spreadsheet.docx
@@ -4,6 +4,99 @@
   <w:body>
     <w:p>
       <w:pPr>
+        <w:pStyle w:val="Title"/>
+        <w:jc w:val="center"/>
+      </w:pPr>
+      <w:r>
+        <w:rPr>
+          <w:noProof/>
+        </w:rPr>
+        <w:drawing>
+          <wp:anchor distT="0" distB="0" distL="114300" distR="114300" simplePos="0" relativeHeight="251658240" behindDoc="1" locked="0" layoutInCell="1" allowOverlap="1">
+            <wp:simplePos x="0" y="0"/>
+            <wp:positionH relativeFrom="page">
+              <wp:align>right</wp:align>
+            </wp:positionH>
+            <wp:positionV relativeFrom="paragraph">
+              <wp:posOffset>-914400</wp:posOffset>
+            </wp:positionV>
+            <wp:extent cx="7772400" cy="10039350"/>
+            <wp:effectExtent l="0" t="0" r="0" b="0"/>
+            <wp:wrapNone/>
+            <wp:docPr id="64" name="Picture 64"/>
+            <wp:cNvGraphicFramePr/>
+            <a:graphic xmlns:a="http://schemas.openxmlformats.org/drawingml/2006/main">
+              <a:graphicData uri="http://schemas.openxmlformats.org/drawingml/2006/picture">
+                <pic:pic xmlns:pic="http://schemas.openxmlformats.org/drawingml/2006/picture">
+                  <pic:nvPicPr>
+                    <pic:cNvPr id="64" name="Picture 64"/>
+                    <pic:cNvPicPr/>
+                  </pic:nvPicPr>
+                  <pic:blipFill rotWithShape="1">
+                    <a:blip r:embed="rId7">
+                      <a:extLst>
+                        <a:ext uri="{28A0092B-C50C-407E-A947-70E740481C1C}">
+                          <a14:useLocalDpi xmlns:a14="http://schemas.microsoft.com/office/drawing/2010/main" val="0"/>
+                        </a:ext>
+                      </a:extLst>
+                    </a:blip>
+                    <a:srcRect t="-1" b="19345"/>
+                    <a:stretch/>
+                  </pic:blipFill>
+                  <pic:spPr bwMode="auto">
+                    <a:xfrm>
+                      <a:off x="0" y="0"/>
+                      <a:ext cx="7772400" cy="10039350"/>
+                    </a:xfrm>
+                    <a:prstGeom prst="rect">
+                      <a:avLst/>
+                    </a:prstGeom>
+                    <a:ln>
+                      <a:noFill/>
+                    </a:ln>
+                    <a:extLst>
+                      <a:ext uri="{53640926-AAD7-44D8-BBD7-CCE9431645EC}">
+                        <a14:shadowObscured xmlns:a14="http://schemas.microsoft.com/office/drawing/2010/main"/>
+                      </a:ext>
+                    </a:extLst>
+                  </pic:spPr>
+                </pic:pic>
+              </a:graphicData>
+            </a:graphic>
+            <wp14:sizeRelH relativeFrom="margin">
+              <wp14:pctWidth>0</wp14:pctWidth>
+            </wp14:sizeRelH>
+            <wp14:sizeRelV relativeFrom="margin">
+              <wp14:pctHeight>0</wp14:pctHeight>
+            </wp14:sizeRelV>
+          </wp:anchor>
+        </w:drawing>
+      </w:r>
+    </w:p>
+    <w:p>
+      <w:pPr>
+        <w:pStyle w:val="Title"/>
+        <w:jc w:val="center"/>
+      </w:pPr>
+    </w:p>
+    <w:p>
+      <w:pPr>
+        <w:pStyle w:val="Title"/>
+        <w:jc w:val="center"/>
+        <w:rPr>
+          <w:sz w:val="62"/>
+        </w:rPr>
+      </w:pPr>
+      <w:r>
+        <w:rPr>
+          <w:sz w:val="62"/>
+        </w:rPr>
+        <w:t>ADVANCE SOFTWARE DESIGN</w:t>
+      </w:r>
+    </w:p>
+    <w:p>
+      <w:pPr>
+        <w:pStyle w:val="Title"/>
         <w:jc w:val="center"/>
         <w:rPr>
           <w:b/>
@@ -12,16 +105,812 @@
       <w:r>
         <w:rPr>
           <w:b/>
+          <w:color w:val="2E74B5" w:themeColor="accent1" w:themeShade="BF"/>
         </w:rPr>
         <w:t>SPEADSHEET APPLICATION</w:t>
       </w:r>
     </w:p>
     <w:p>
       <w:pPr>
+        <w:jc w:val="center"/>
+      </w:pPr>
+    </w:p>
+    <w:p/>
+    <w:p/>
+    <w:p/>
+    <w:p/>
+    <w:p>
+      <w:pPr>
+        <w:rPr>
+          <w:sz w:val="24"/>
+        </w:rPr>
+      </w:pPr>
+      <w:r>
+        <w:rPr>
+          <w:sz w:val="24"/>
+        </w:rPr>
+        <w:t>Version</w:t>
+      </w:r>
+      <w:r>
+        <w:rPr>
+          <w:sz w:val="24"/>
+        </w:rPr>
+        <w:t>:</w:t>
+      </w:r>
+      <w:r>
+        <w:rPr>
+          <w:sz w:val="24"/>
+        </w:rPr>
+        <w:t xml:space="preserve"> 1.0</w:t>
+      </w:r>
+    </w:p>
+    <w:p>
+      <w:pPr>
+        <w:rPr>
+          <w:sz w:val="24"/>
+        </w:rPr>
+      </w:pPr>
+      <w:r>
+        <w:rPr>
+          <w:sz w:val="24"/>
+        </w:rPr>
+        <w:t>Date: 09 July 2019</w:t>
+      </w:r>
+    </w:p>
+    <w:p>
+      <w:pPr>
+        <w:rPr>
+          <w:sz w:val="24"/>
+        </w:rPr>
+      </w:pPr>
+      <w:r>
+        <w:rPr>
+          <w:sz w:val="24"/>
+        </w:rPr>
+        <w:t>Authors: Hoang Thang Mai, Viet Anh Nguyen</w:t>
+      </w:r>
+    </w:p>
+    <w:p>
+      <w:pPr>
+        <w:rPr>
+          <w:sz w:val="24"/>
+        </w:rPr>
+      </w:pPr>
+      <w:r>
+        <w:rPr>
+          <w:sz w:val="24"/>
+        </w:rPr>
+        <w:t xml:space="preserve"> </w:t>
+      </w:r>
+      <w:r>
+        <w:rPr>
+          <w:sz w:val="24"/>
+        </w:rPr>
+        <w:tab/>
+        <w:t xml:space="preserve"> Dinh Tung Nguyen, Thanh Cong Pham</w:t>
+      </w:r>
+    </w:p>
+    <w:p>
+      <w:pPr>
+        <w:rPr>
+          <w:rFonts w:asciiTheme="majorHAnsi" w:eastAsiaTheme="majorEastAsia" w:hAnsiTheme="majorHAnsi" w:cstheme="majorBidi"/>
+          <w:color w:val="2E74B5" w:themeColor="accent1" w:themeShade="BF"/>
+          <w:sz w:val="32"/>
+          <w:szCs w:val="32"/>
+        </w:rPr>
+      </w:pPr>
+      <w:r>
+        <w:br w:type="page"/>
+      </w:r>
+    </w:p>
+    <w:p>
+      <w:pPr>
         <w:pStyle w:val="Heading1"/>
       </w:pPr>
       <w:r>
-        <w:t>UM Solution</w:t>
+        <w:lastRenderedPageBreak/>
+        <w:t>Document History</w:t>
+      </w:r>
+    </w:p>
+    <w:p/>
+    <w:tbl>
+      <w:tblPr>
+        <w:tblW w:w="5000" w:type="pct"/>
+        <w:tblBorders>
+          <w:top w:val="single" w:sz="4" w:space="0" w:color="D9D9D9"/>
+          <w:left w:val="single" w:sz="4" w:space="0" w:color="D9D9D9"/>
+          <w:bottom w:val="single" w:sz="4" w:space="0" w:color="D9D9D9"/>
+          <w:right w:val="single" w:sz="4" w:space="0" w:color="D9D9D9"/>
+          <w:insideH w:val="single" w:sz="4" w:space="0" w:color="D9D9D9"/>
+          <w:insideV w:val="single" w:sz="4" w:space="0" w:color="D9D9D9"/>
+        </w:tblBorders>
+        <w:tblLook w:val="04A0" w:firstRow="1" w:lastRow="0" w:firstColumn="1" w:lastColumn="0" w:noHBand="0" w:noVBand="1"/>
+      </w:tblPr>
+      <w:tblGrid>
+        <w:gridCol w:w="1254"/>
+        <w:gridCol w:w="1350"/>
+        <w:gridCol w:w="2381"/>
+        <w:gridCol w:w="4365"/>
+      </w:tblGrid>
+      <w:tr>
+        <w:trPr>
+          <w:trHeight w:val="397"/>
+        </w:trPr>
+        <w:tc>
+          <w:tcPr>
+            <w:tcW w:w="5000" w:type="pct"/>
+            <w:gridSpan w:val="4"/>
+            <w:shd w:val="clear" w:color="auto" w:fill="6D829F"/>
+          </w:tcPr>
+          <w:p>
+            <w:pPr>
+              <w:spacing w:before="80" w:after="120" w:line="240" w:lineRule="auto"/>
+              <w:rPr>
+                <w:rFonts w:cs="Arial"/>
+                <w:color w:val="FFFFFF"/>
+                <w:sz w:val="20"/>
+                <w:szCs w:val="24"/>
+              </w:rPr>
+            </w:pPr>
+            <w:r>
+              <w:rPr>
+                <w:rFonts w:cs="Arial"/>
+                <w:b/>
+                <w:color w:val="FFFFFF"/>
+                <w:sz w:val="20"/>
+                <w:szCs w:val="24"/>
+              </w:rPr>
+              <w:t>Document Version History</w:t>
+            </w:r>
+          </w:p>
+        </w:tc>
+      </w:tr>
+      <w:tr>
+        <w:trPr>
+          <w:trHeight w:val="397"/>
+        </w:trPr>
+        <w:tc>
+          <w:tcPr>
+            <w:tcW w:w="671" w:type="pct"/>
+            <w:shd w:val="clear" w:color="auto" w:fill="CACFD9"/>
+          </w:tcPr>
+          <w:p>
+            <w:pPr>
+              <w:spacing w:before="80" w:after="120" w:line="240" w:lineRule="auto"/>
+              <w:rPr>
+                <w:rFonts w:cs="Arial"/>
+                <w:sz w:val="20"/>
+                <w:szCs w:val="24"/>
+              </w:rPr>
+            </w:pPr>
+            <w:r>
+              <w:rPr>
+                <w:rFonts w:cs="Arial"/>
+                <w:sz w:val="20"/>
+                <w:szCs w:val="24"/>
+              </w:rPr>
+              <w:t>Version</w:t>
+            </w:r>
+          </w:p>
+        </w:tc>
+        <w:tc>
+          <w:tcPr>
+            <w:tcW w:w="722" w:type="pct"/>
+            <w:shd w:val="clear" w:color="auto" w:fill="CACFD9"/>
+          </w:tcPr>
+          <w:p>
+            <w:pPr>
+              <w:spacing w:before="80" w:after="120" w:line="240" w:lineRule="auto"/>
+              <w:rPr>
+                <w:rFonts w:cs="Arial"/>
+                <w:sz w:val="20"/>
+                <w:szCs w:val="24"/>
+              </w:rPr>
+            </w:pPr>
+            <w:r>
+              <w:rPr>
+                <w:rFonts w:cs="Arial"/>
+                <w:sz w:val="20"/>
+                <w:szCs w:val="24"/>
+              </w:rPr>
+              <w:t>Date</w:t>
+            </w:r>
+          </w:p>
+        </w:tc>
+        <w:tc>
+          <w:tcPr>
+            <w:tcW w:w="1273" w:type="pct"/>
+            <w:shd w:val="clear" w:color="auto" w:fill="CACFD9"/>
+          </w:tcPr>
+          <w:p>
+            <w:pPr>
+              <w:spacing w:before="80" w:after="120" w:line="240" w:lineRule="auto"/>
+              <w:rPr>
+                <w:rFonts w:cs="Arial"/>
+                <w:sz w:val="20"/>
+                <w:szCs w:val="24"/>
+              </w:rPr>
+            </w:pPr>
+            <w:r>
+              <w:rPr>
+                <w:rFonts w:cs="Arial"/>
+                <w:sz w:val="20"/>
+                <w:szCs w:val="24"/>
+              </w:rPr>
+              <w:t>Edited By</w:t>
+            </w:r>
+          </w:p>
+        </w:tc>
+        <w:tc>
+          <w:tcPr>
+            <w:tcW w:w="2334" w:type="pct"/>
+            <w:shd w:val="clear" w:color="auto" w:fill="CACFD9"/>
+          </w:tcPr>
+          <w:p>
+            <w:pPr>
+              <w:spacing w:before="80" w:after="120" w:line="240" w:lineRule="auto"/>
+              <w:rPr>
+                <w:rFonts w:cs="Arial"/>
+                <w:sz w:val="20"/>
+                <w:szCs w:val="24"/>
+              </w:rPr>
+            </w:pPr>
+            <w:r>
+              <w:rPr>
+                <w:rFonts w:cs="Arial"/>
+                <w:sz w:val="20"/>
+                <w:szCs w:val="24"/>
+              </w:rPr>
+              <w:t>Details</w:t>
+            </w:r>
+          </w:p>
+        </w:tc>
+      </w:tr>
+      <w:tr>
+        <w:trPr>
+          <w:trHeight w:val="397"/>
+        </w:trPr>
+        <w:tc>
+          <w:tcPr>
+            <w:tcW w:w="671" w:type="pct"/>
+            <w:shd w:val="clear" w:color="auto" w:fill="auto"/>
+          </w:tcPr>
+          <w:p>
+            <w:pPr>
+              <w:spacing w:before="80" w:line="240" w:lineRule="auto"/>
+              <w:rPr>
+                <w:rFonts w:cs="Arial"/>
+                <w:sz w:val="20"/>
+                <w:szCs w:val="20"/>
+              </w:rPr>
+            </w:pPr>
+            <w:r>
+              <w:rPr>
+                <w:rFonts w:cs="Arial"/>
+                <w:sz w:val="20"/>
+                <w:szCs w:val="20"/>
+              </w:rPr>
+              <w:t>1.0</w:t>
+            </w:r>
+          </w:p>
+        </w:tc>
+        <w:tc>
+          <w:tcPr>
+            <w:tcW w:w="722" w:type="pct"/>
+            <w:shd w:val="clear" w:color="auto" w:fill="auto"/>
+          </w:tcPr>
+          <w:p>
+            <w:pPr>
+              <w:spacing w:before="80" w:line="240" w:lineRule="auto"/>
+              <w:rPr>
+                <w:rFonts w:cs="Arial"/>
+                <w:sz w:val="20"/>
+                <w:szCs w:val="20"/>
+              </w:rPr>
+            </w:pPr>
+            <w:r>
+              <w:rPr>
+                <w:rFonts w:cs="Arial"/>
+                <w:sz w:val="20"/>
+                <w:szCs w:val="20"/>
+              </w:rPr>
+              <w:t>09 July 2019</w:t>
+            </w:r>
+          </w:p>
+        </w:tc>
+        <w:tc>
+          <w:tcPr>
+            <w:tcW w:w="1273" w:type="pct"/>
+            <w:shd w:val="clear" w:color="auto" w:fill="auto"/>
+          </w:tcPr>
+          <w:p>
+            <w:pPr>
+              <w:spacing w:before="80" w:line="240" w:lineRule="auto"/>
+              <w:rPr>
+                <w:rFonts w:cs="Arial"/>
+                <w:sz w:val="20"/>
+                <w:szCs w:val="20"/>
+              </w:rPr>
+            </w:pPr>
+            <w:r>
+              <w:rPr>
+                <w:rFonts w:cs="Arial"/>
+                <w:sz w:val="20"/>
+                <w:szCs w:val="20"/>
+              </w:rPr>
+              <w:t>Hoang Thang Mai</w:t>
+            </w:r>
+          </w:p>
+          <w:p>
+            <w:pPr>
+              <w:spacing w:before="80" w:line="240" w:lineRule="auto"/>
+              <w:rPr>
+                <w:rFonts w:cs="Arial"/>
+                <w:sz w:val="20"/>
+                <w:szCs w:val="20"/>
+              </w:rPr>
+            </w:pPr>
+            <w:r>
+              <w:rPr>
+                <w:rFonts w:cs="Arial"/>
+                <w:sz w:val="20"/>
+                <w:szCs w:val="20"/>
+              </w:rPr>
+              <w:t>Viet Anh Nguyen</w:t>
+            </w:r>
+          </w:p>
+          <w:p>
+            <w:pPr>
+              <w:spacing w:before="80" w:line="240" w:lineRule="auto"/>
+              <w:rPr>
+                <w:rFonts w:cs="Arial"/>
+                <w:sz w:val="20"/>
+                <w:szCs w:val="20"/>
+              </w:rPr>
+            </w:pPr>
+            <w:r>
+              <w:rPr>
+                <w:rFonts w:cs="Arial"/>
+                <w:sz w:val="20"/>
+                <w:szCs w:val="20"/>
+              </w:rPr>
+              <w:t>Dinh Tung Nguyen</w:t>
+            </w:r>
+          </w:p>
+          <w:p>
+            <w:pPr>
+              <w:spacing w:before="80" w:line="240" w:lineRule="auto"/>
+              <w:rPr>
+                <w:rFonts w:cs="Arial"/>
+                <w:sz w:val="20"/>
+                <w:szCs w:val="20"/>
+              </w:rPr>
+            </w:pPr>
+            <w:r>
+              <w:rPr>
+                <w:rFonts w:cs="Arial"/>
+                <w:sz w:val="20"/>
+                <w:szCs w:val="20"/>
+              </w:rPr>
+              <w:t>Thanh Cong Pham</w:t>
+            </w:r>
+          </w:p>
+          <w:p>
+            <w:pPr>
+              <w:spacing w:before="80" w:line="240" w:lineRule="auto"/>
+            </w:pPr>
+          </w:p>
+        </w:tc>
+        <w:tc>
+          <w:tcPr>
+            <w:tcW w:w="2334" w:type="pct"/>
+            <w:shd w:val="clear" w:color="auto" w:fill="auto"/>
+          </w:tcPr>
+          <w:p>
+            <w:pPr>
+              <w:spacing w:before="80" w:line="240" w:lineRule="auto"/>
+              <w:rPr>
+                <w:rFonts w:cs="Arial"/>
+                <w:sz w:val="20"/>
+                <w:szCs w:val="20"/>
+              </w:rPr>
+            </w:pPr>
+            <w:r>
+              <w:rPr>
+                <w:rFonts w:cs="Arial"/>
+                <w:sz w:val="20"/>
+                <w:szCs w:val="20"/>
+              </w:rPr>
+              <w:t>Initialize document</w:t>
+            </w:r>
+          </w:p>
+          <w:p>
+            <w:pPr>
+              <w:spacing w:before="80" w:line="240" w:lineRule="auto"/>
+            </w:pPr>
+            <w:r>
+              <w:rPr>
+                <w:rFonts w:cs="Arial"/>
+                <w:sz w:val="20"/>
+                <w:szCs w:val="20"/>
+              </w:rPr>
+              <w:t xml:space="preserve">Use cases, UML, </w:t>
+            </w:r>
+            <w:r>
+              <w:rPr>
+                <w:rFonts w:cs="Arial"/>
+                <w:sz w:val="20"/>
+                <w:szCs w:val="20"/>
+              </w:rPr>
+              <w:t>design patte</w:t>
+            </w:r>
+            <w:r>
+              <w:rPr>
+                <w:rFonts w:cs="Arial"/>
+                <w:sz w:val="20"/>
+                <w:szCs w:val="20"/>
+              </w:rPr>
+              <w:t>r</w:t>
+            </w:r>
+            <w:bookmarkStart w:id="0" w:name="_GoBack"/>
+            <w:bookmarkEnd w:id="0"/>
+            <w:r>
+              <w:rPr>
+                <w:rFonts w:cs="Arial"/>
+                <w:sz w:val="20"/>
+                <w:szCs w:val="20"/>
+              </w:rPr>
+              <w:t xml:space="preserve">ns, </w:t>
+            </w:r>
+            <w:r>
+              <w:rPr>
+                <w:rFonts w:cs="Arial"/>
+                <w:sz w:val="20"/>
+                <w:szCs w:val="20"/>
+              </w:rPr>
+              <w:t>features, plan</w:t>
+            </w:r>
+          </w:p>
+        </w:tc>
+      </w:tr>
+      <w:tr>
+        <w:trPr>
+          <w:trHeight w:val="397"/>
+        </w:trPr>
+        <w:tc>
+          <w:tcPr>
+            <w:tcW w:w="671" w:type="pct"/>
+            <w:shd w:val="clear" w:color="auto" w:fill="auto"/>
+          </w:tcPr>
+          <w:p>
+            <w:pPr>
+              <w:spacing w:before="80" w:line="240" w:lineRule="auto"/>
+              <w:rPr>
+                <w:rFonts w:cs="Arial"/>
+                <w:sz w:val="20"/>
+                <w:szCs w:val="20"/>
+              </w:rPr>
+            </w:pPr>
+          </w:p>
+        </w:tc>
+        <w:tc>
+          <w:tcPr>
+            <w:tcW w:w="722" w:type="pct"/>
+            <w:shd w:val="clear" w:color="auto" w:fill="auto"/>
+          </w:tcPr>
+          <w:p>
+            <w:pPr>
+              <w:spacing w:before="80" w:line="240" w:lineRule="auto"/>
+              <w:rPr>
+                <w:rFonts w:cs="Arial"/>
+                <w:sz w:val="20"/>
+                <w:szCs w:val="20"/>
+              </w:rPr>
+            </w:pPr>
+          </w:p>
+        </w:tc>
+        <w:tc>
+          <w:tcPr>
+            <w:tcW w:w="1273" w:type="pct"/>
+            <w:shd w:val="clear" w:color="auto" w:fill="auto"/>
+          </w:tcPr>
+          <w:p>
+            <w:pPr>
+              <w:spacing w:before="80" w:line="240" w:lineRule="auto"/>
+              <w:rPr>
+                <w:rFonts w:cs="Arial"/>
+                <w:sz w:val="20"/>
+                <w:szCs w:val="20"/>
+              </w:rPr>
+            </w:pPr>
+          </w:p>
+        </w:tc>
+        <w:tc>
+          <w:tcPr>
+            <w:tcW w:w="2334" w:type="pct"/>
+            <w:shd w:val="clear" w:color="auto" w:fill="auto"/>
+          </w:tcPr>
+          <w:p>
+            <w:pPr>
+              <w:spacing w:before="80" w:line="240" w:lineRule="auto"/>
+              <w:rPr>
+                <w:rFonts w:cs="Arial"/>
+                <w:sz w:val="20"/>
+                <w:szCs w:val="20"/>
+              </w:rPr>
+            </w:pPr>
+          </w:p>
+        </w:tc>
+      </w:tr>
+    </w:tbl>
+    <w:p/>
+    <w:p>
+      <w:pPr>
+        <w:pStyle w:val="Heading1"/>
+      </w:pPr>
+      <w:r>
+        <w:t>Use Cases</w:t>
+      </w:r>
+    </w:p>
+    <w:p>
+      <w:r>
+        <w:t>User can input data to the spreadsheet (grid) and o</w:t>
+      </w:r>
+      <w:r>
+        <w:t>perate some simple calculations</w:t>
+      </w:r>
+    </w:p>
+    <w:p>
+      <w:r>
+        <w:t>Data type format</w:t>
+      </w:r>
+      <w:r>
+        <w:t xml:space="preserve"> can be: </w:t>
+      </w:r>
+    </w:p>
+    <w:p>
+      <w:r>
+        <w:t>“”</w:t>
+      </w:r>
+      <w:r>
+        <w:tab/>
+        <w:t xml:space="preserve">String, everything inside a double quote will be considered as a string </w:t>
+      </w:r>
+    </w:p>
+    <w:p>
+      <w:r>
+        <w:t>0-9</w:t>
+      </w:r>
+      <w:r>
+        <w:tab/>
+        <w:t>Number, only contains numbers</w:t>
+      </w:r>
+    </w:p>
+    <w:p>
+      <w:r>
+        <w:t>[]</w:t>
+      </w:r>
+      <w:r>
+        <w:tab/>
+        <w:t>Reference, only accept [x,y] x and y are numbers</w:t>
+      </w:r>
+    </w:p>
+    <w:p>
+      <w:r>
+        <w:t>+ - * /</w:t>
+      </w:r>
+      <w:r>
+        <w:tab/>
+        <w:t>Operation, actually not a type but can operate on numbers or strings together</w:t>
+      </w:r>
+    </w:p>
+    <w:p>
+      <w:r>
+        <w:t>Numb</w:t>
+      </w:r>
+      <w:r>
+        <w:t>er/String + Operation = Formula</w:t>
+      </w:r>
+    </w:p>
+    <w:p>
+      <w:r>
+        <w:t>Grid can be a</w:t>
+      </w:r>
+      <w:r>
+        <w:t xml:space="preserve">ble to show cell value (data). </w:t>
+      </w:r>
+    </w:p>
+    <w:p>
+      <w:r>
+        <w:t>When user click to the cell, its content will appear, for example, if it’s a formula, the full formula will show so the user ca</w:t>
+      </w:r>
+      <w:r>
+        <w:t xml:space="preserve">n be able to modify if needed. </w:t>
+      </w:r>
+    </w:p>
+    <w:p>
+      <w:r>
+        <w:t>When the user leave</w:t>
+      </w:r>
+      <w:r>
+        <w:t>s</w:t>
+      </w:r>
+      <w:r>
+        <w:t xml:space="preserve"> (enter or click somewhere else) the cell will automat</w:t>
+      </w:r>
+      <w:r>
+        <w:t>ically recalculate the formula.</w:t>
+      </w:r>
+    </w:p>
+    <w:p>
+      <w:r>
+        <w:t xml:space="preserve">When user types a reference (only accept [x,y]), it will be replaced by </w:t>
+      </w:r>
+      <w:r>
+        <w:t>the value of the reference cell</w:t>
+      </w:r>
+    </w:p>
+    <w:p>
+      <w:r>
+        <w:t>O</w:t>
+      </w:r>
+      <w:r>
+        <w:t>ptional:</w:t>
+      </w:r>
+    </w:p>
+    <w:p>
+      <w:pPr>
+        <w:pStyle w:val="ListParagraph"/>
+        <w:numPr>
+          <w:ilvl w:val="0"/>
+          <w:numId w:val="5"/>
+        </w:numPr>
+      </w:pPr>
+      <w:r>
+        <w:t>Quick select cell reference by holding shift or control button</w:t>
+      </w:r>
+    </w:p>
+    <w:p>
+      <w:pPr>
+        <w:pStyle w:val="ListParagraph"/>
+        <w:numPr>
+          <w:ilvl w:val="0"/>
+          <w:numId w:val="5"/>
+        </w:numPr>
+      </w:pPr>
+      <w:r>
+        <w:t xml:space="preserve">Some constraints to validate data like </w:t>
+      </w:r>
+    </w:p>
+    <w:p>
+      <w:pPr>
+        <w:pStyle w:val="ListParagraph"/>
+        <w:numPr>
+          <w:ilvl w:val="1"/>
+          <w:numId w:val="5"/>
+        </w:numPr>
+      </w:pPr>
+      <w:r>
+        <w:t>try to multiply a string and a number</w:t>
+      </w:r>
+    </w:p>
+    <w:p>
+      <w:pPr>
+        <w:pStyle w:val="ListParagraph"/>
+        <w:numPr>
+          <w:ilvl w:val="1"/>
+          <w:numId w:val="5"/>
+        </w:numPr>
+      </w:pPr>
+      <w:r>
+        <w:t>Divided by 0</w:t>
+      </w:r>
+    </w:p>
+    <w:p>
+      <w:r>
+        <w:t>Example screenshot:</w:t>
+      </w:r>
+    </w:p>
+    <w:p>
+      <w:pPr>
+        <w:jc w:val="center"/>
+      </w:pPr>
+      <w:r>
+        <w:rPr>
+          <w:noProof/>
+        </w:rPr>
+        <w:lastRenderedPageBreak/>
+        <w:drawing>
+          <wp:inline distT="0" distB="0" distL="0" distR="0" wp14:anchorId="2B9A47E6" wp14:editId="7C5A075B">
+            <wp:extent cx="5153857" cy="2552700"/>
+            <wp:effectExtent l="0" t="0" r="8890" b="0"/>
+            <wp:docPr id="2" name="Picture 2"/>
+            <wp:cNvGraphicFramePr>
+              <a:graphicFrameLocks xmlns:a="http://schemas.openxmlformats.org/drawingml/2006/main" noChangeAspect="1"/>
+            </wp:cNvGraphicFramePr>
+            <a:graphic xmlns:a="http://schemas.openxmlformats.org/drawingml/2006/main">
+              <a:graphicData uri="http://schemas.openxmlformats.org/drawingml/2006/picture">
+                <pic:pic xmlns:pic="http://schemas.openxmlformats.org/drawingml/2006/picture">
+                  <pic:nvPicPr>
+                    <pic:cNvPr id="1" name=""/>
+                    <pic:cNvPicPr/>
+                  </pic:nvPicPr>
+                  <pic:blipFill>
+                    <a:blip r:embed="rId8"/>
+                    <a:stretch>
+                      <a:fillRect/>
+                    </a:stretch>
+                  </pic:blipFill>
+                  <pic:spPr>
+                    <a:xfrm>
+                      <a:off x="0" y="0"/>
+                      <a:ext cx="5172693" cy="2562029"/>
+                    </a:xfrm>
+                    <a:prstGeom prst="rect">
+                      <a:avLst/>
+                    </a:prstGeom>
+                  </pic:spPr>
+                </pic:pic>
+              </a:graphicData>
+            </a:graphic>
+          </wp:inline>
+        </w:drawing>
+      </w:r>
+    </w:p>
+    <w:p>
+      <w:pPr>
+        <w:pStyle w:val="Heading1"/>
+      </w:pPr>
+      <w:r>
+        <w:t>UM</w:t>
+      </w:r>
+      <w:r>
+        <w:t>L</w:t>
+      </w:r>
+      <w:r>
+        <w:t xml:space="preserve"> Solution</w:t>
+      </w:r>
+    </w:p>
+    <w:p>
+      <w:r>
+        <w:rPr>
+          <w:noProof/>
+        </w:rPr>
+        <w:drawing>
+          <wp:inline distT="0" distB="0" distL="0" distR="0" wp14:anchorId="779156EE" wp14:editId="6BCCAEE6">
+            <wp:extent cx="5943600" cy="1893570"/>
+            <wp:effectExtent l="0" t="0" r="0" b="0"/>
+            <wp:docPr id="1" name="Picture 1"/>
+            <wp:cNvGraphicFramePr>
+              <a:graphicFrameLocks xmlns:a="http://schemas.openxmlformats.org/drawingml/2006/main" noChangeAspect="1"/>
+            </wp:cNvGraphicFramePr>
+            <a:graphic xmlns:a="http://schemas.openxmlformats.org/drawingml/2006/main">
+              <a:graphicData uri="http://schemas.openxmlformats.org/drawingml/2006/picture">
+                <pic:pic xmlns:pic="http://schemas.openxmlformats.org/drawingml/2006/picture">
+                  <pic:nvPicPr>
+                    <pic:cNvPr id="1" name=""/>
+                    <pic:cNvPicPr/>
+                  </pic:nvPicPr>
+                  <pic:blipFill>
+                    <a:blip r:embed="rId9"/>
+                    <a:stretch>
+                      <a:fillRect/>
+                    </a:stretch>
+                  </pic:blipFill>
+                  <pic:spPr>
+                    <a:xfrm>
+                      <a:off x="0" y="0"/>
+                      <a:ext cx="5943600" cy="1893570"/>
+                    </a:xfrm>
+                    <a:prstGeom prst="rect">
+                      <a:avLst/>
+                    </a:prstGeom>
+                  </pic:spPr>
+                </pic:pic>
+              </a:graphicData>
+            </a:graphic>
+          </wp:inline>
+        </w:drawing>
       </w:r>
     </w:p>
     <w:p>
@@ -106,7 +995,7 @@
           </w:tcPr>
           <w:p>
             <w:r>
-              <w:t>Format cell value</w:t>
+              <w:t>Format cell</w:t>
             </w:r>
           </w:p>
         </w:tc>
@@ -124,7 +1013,11 @@
           <w:tcPr>
             <w:tcW w:w="4135" w:type="dxa"/>
           </w:tcPr>
-          <w:p/>
+          <w:p>
+            <w:r>
+              <w:t>Control how to show value (number, string) on a cell</w:t>
+            </w:r>
+          </w:p>
         </w:tc>
       </w:tr>
       <w:tr>
@@ -134,10 +1027,10 @@
           </w:tcPr>
           <w:p>
             <w:r>
-              <w:t>Organize value for cell</w:t>
-            </w:r>
-            <w:r>
-              <w:t xml:space="preserve"> in spreadsheet</w:t>
+              <w:t xml:space="preserve">Organize </w:t>
+            </w:r>
+            <w:r>
+              <w:t>cell value</w:t>
             </w:r>
           </w:p>
         </w:tc>
@@ -155,7 +1048,11 @@
           <w:tcPr>
             <w:tcW w:w="4135" w:type="dxa"/>
           </w:tcPr>
-          <w:p/>
+          <w:p>
+            <w:r>
+              <w:t>A cell can contain text, number or expression combining by many operations.</w:t>
+            </w:r>
+          </w:p>
         </w:tc>
       </w:tr>
       <w:tr>
@@ -165,7 +1062,7 @@
           </w:tcPr>
           <w:p>
             <w:r>
-              <w:t>Update value of a cell calculated by related cells</w:t>
+              <w:t>Update spreadsheet state</w:t>
             </w:r>
           </w:p>
         </w:tc>
@@ -175,7 +1072,7 @@
           </w:tcPr>
           <w:p>
             <w:r>
-              <w:t>Mediator</w:t>
+              <w:t>Observer</w:t>
             </w:r>
           </w:p>
         </w:tc>
@@ -183,7 +1080,11 @@
           <w:tcPr>
             <w:tcW w:w="4135" w:type="dxa"/>
           </w:tcPr>
-          <w:p/>
+          <w:p>
+            <w:r>
+              <w:t>If value on each cell is changed, spreadsheet scans and updates value for all related cells.</w:t>
+            </w:r>
+          </w:p>
         </w:tc>
       </w:tr>
       <w:tr>
@@ -193,7 +1094,7 @@
           </w:tcPr>
           <w:p>
             <w:r>
-              <w:t>Calculate value of each cell</w:t>
+              <w:t>Expression Parser</w:t>
             </w:r>
           </w:p>
         </w:tc>
@@ -203,7 +1104,7 @@
           </w:tcPr>
           <w:p>
             <w:r>
-              <w:t>Command</w:t>
+              <w:t>Interpreter</w:t>
             </w:r>
           </w:p>
         </w:tc>
@@ -211,7 +1112,11 @@
           <w:tcPr>
             <w:tcW w:w="4135" w:type="dxa"/>
           </w:tcPr>
-          <w:p/>
+          <w:p>
+            <w:r>
+              <w:t>the system will have to recognize those operations</w:t>
+            </w:r>
+          </w:p>
         </w:tc>
       </w:tr>
     </w:tbl>
@@ -221,10 +1126,7 @@
         <w:pStyle w:val="Heading1"/>
       </w:pPr>
       <w:r>
-        <w:t xml:space="preserve">List of </w:t>
-      </w:r>
-      <w:r>
-        <w:t>Features</w:t>
+        <w:t>Concepts:</w:t>
       </w:r>
     </w:p>
     <w:p>
@@ -232,11 +1134,14 @@
         <w:pStyle w:val="ListParagraph"/>
         <w:numPr>
           <w:ilvl w:val="0"/>
-          <w:numId w:val="1"/>
+          <w:numId w:val="2"/>
         </w:numPr>
       </w:pPr>
       <w:r>
-        <w:t>Initial spreadsheet</w:t>
+        <w:t xml:space="preserve">Grid: a 2 dimensional array or a matrix contains </w:t>
+      </w:r>
+      <w:r>
+        <w:t>cells (size can be 1000 x 1000)</w:t>
       </w:r>
     </w:p>
     <w:p>
@@ -244,11 +1149,42 @@
         <w:pStyle w:val="ListParagraph"/>
         <w:numPr>
           <w:ilvl w:val="0"/>
-          <w:numId w:val="1"/>
+          <w:numId w:val="2"/>
         </w:numPr>
       </w:pPr>
       <w:r>
-        <w:t>Define a draft sample spreadsheet</w:t>
+        <w:t xml:space="preserve">Cell: a unit inside the grid. It has value the actual value after calculating or referencing and content which is an extended reference or a complicated formula like 200*4 + </w:t>
+      </w:r>
+      <w:r>
+        <w:t>5 - (10 * 50)</w:t>
+      </w:r>
+    </w:p>
+    <w:p>
+      <w:pPr>
+        <w:pStyle w:val="ListParagraph"/>
+        <w:numPr>
+          <w:ilvl w:val="0"/>
+          <w:numId w:val="2"/>
+        </w:numPr>
+      </w:pPr>
+      <w:r>
+        <w:lastRenderedPageBreak/>
+        <w:t xml:space="preserve">Operation: receive one or more numbers </w:t>
+      </w:r>
+      <w:r>
+        <w:t>or strings and do the operation</w:t>
+      </w:r>
+    </w:p>
+    <w:p>
+      <w:pPr>
+        <w:pStyle w:val="ListParagraph"/>
+        <w:numPr>
+          <w:ilvl w:val="0"/>
+          <w:numId w:val="2"/>
+        </w:numPr>
+      </w:pPr>
+      <w:r>
+        <w:t>Formula: combination of operations</w:t>
       </w:r>
     </w:p>
     <w:p>
@@ -268,8 +1204,8 @@
       <w:tblGrid>
         <w:gridCol w:w="1034"/>
         <w:gridCol w:w="1391"/>
-        <w:gridCol w:w="4567"/>
-        <w:gridCol w:w="2358"/>
+        <w:gridCol w:w="3690"/>
+        <w:gridCol w:w="3235"/>
       </w:tblGrid>
       <w:tr>
         <w:tc>
@@ -294,21 +1230,27 @@
         </w:tc>
         <w:tc>
           <w:tcPr>
-            <w:tcW w:w="4567" w:type="dxa"/>
+            <w:tcW w:w="3690" w:type="dxa"/>
           </w:tcPr>
           <w:p>
             <w:r>
               <w:t>Goal</w:t>
             </w:r>
-          </w:p>
-        </w:tc>
-        <w:tc>
-          <w:tcPr>
-            <w:tcW w:w="2358" w:type="dxa"/>
+            <w:r>
+              <w:t xml:space="preserve"> / features</w:t>
+            </w:r>
+          </w:p>
+        </w:tc>
+        <w:tc>
+          <w:tcPr>
+            <w:tcW w:w="3235" w:type="dxa"/>
           </w:tcPr>
           <w:p>
             <w:r>
               <w:t>Requirement</w:t>
+            </w:r>
+            <w:r>
+              <w:t>s</w:t>
             </w:r>
           </w:p>
         </w:tc>
@@ -336,13 +1278,28 @@
         </w:tc>
         <w:tc>
           <w:tcPr>
-            <w:tcW w:w="4567" w:type="dxa"/>
-          </w:tcPr>
-          <w:p/>
-        </w:tc>
-        <w:tc>
-          <w:tcPr>
-            <w:tcW w:w="2358" w:type="dxa"/>
+            <w:tcW w:w="3690" w:type="dxa"/>
+          </w:tcPr>
+          <w:p>
+            <w:r>
+              <w:t>Analyze requirement (UML, design patterns)</w:t>
+            </w:r>
+          </w:p>
+          <w:p>
+            <w:r>
+              <w:t>Init</w:t>
+            </w:r>
+            <w:r>
+              <w:t>ialize</w:t>
+            </w:r>
+            <w:r>
+              <w:t xml:space="preserve"> spreadsheet application</w:t>
+            </w:r>
+          </w:p>
+        </w:tc>
+        <w:tc>
+          <w:tcPr>
+            <w:tcW w:w="3235" w:type="dxa"/>
           </w:tcPr>
           <w:p/>
         </w:tc>
@@ -362,19 +1319,51 @@
           <w:tcPr>
             <w:tcW w:w="1391" w:type="dxa"/>
           </w:tcPr>
-          <w:p/>
-        </w:tc>
-        <w:tc>
-          <w:tcPr>
-            <w:tcW w:w="4567" w:type="dxa"/>
-          </w:tcPr>
-          <w:p/>
-        </w:tc>
-        <w:tc>
-          <w:tcPr>
-            <w:tcW w:w="2358" w:type="dxa"/>
-          </w:tcPr>
-          <w:p/>
+          <w:p>
+            <w:r>
+              <w:t>10</w:t>
+            </w:r>
+            <w:r>
+              <w:t xml:space="preserve"> July 2019</w:t>
+            </w:r>
+          </w:p>
+        </w:tc>
+        <w:tc>
+          <w:tcPr>
+            <w:tcW w:w="3690" w:type="dxa"/>
+          </w:tcPr>
+          <w:p>
+            <w:r>
+              <w:t xml:space="preserve">Implement </w:t>
+            </w:r>
+            <w:r>
+              <w:t>S</w:t>
+            </w:r>
+            <w:r>
+              <w:t>preadsheet with grid/cells and associated value</w:t>
+            </w:r>
+          </w:p>
+        </w:tc>
+        <w:tc>
+          <w:tcPr>
+            <w:tcW w:w="3235" w:type="dxa"/>
+          </w:tcPr>
+          <w:p>
+            <w:pPr>
+              <w:pStyle w:val="ListParagraph"/>
+              <w:numPr>
+                <w:ilvl w:val="0"/>
+                <w:numId w:val="3"/>
+              </w:numPr>
+              <w:ind w:left="360"/>
+            </w:pPr>
+            <w:r>
+              <w:t xml:space="preserve">Organize </w:t>
+            </w:r>
+            <w:r>
+              <w:t>cell value</w:t>
+            </w:r>
+          </w:p>
         </w:tc>
       </w:tr>
       <w:tr>
@@ -392,19 +1381,48 @@
           <w:tcPr>
             <w:tcW w:w="1391" w:type="dxa"/>
           </w:tcPr>
-          <w:p/>
-        </w:tc>
-        <w:tc>
-          <w:tcPr>
-            <w:tcW w:w="4567" w:type="dxa"/>
-          </w:tcPr>
-          <w:p/>
-        </w:tc>
-        <w:tc>
-          <w:tcPr>
-            <w:tcW w:w="2358" w:type="dxa"/>
-          </w:tcPr>
-          <w:p/>
+          <w:p>
+            <w:r>
+              <w:t>11</w:t>
+            </w:r>
+            <w:r>
+              <w:t xml:space="preserve"> July 2019</w:t>
+            </w:r>
+          </w:p>
+        </w:tc>
+        <w:tc>
+          <w:tcPr>
+            <w:tcW w:w="3690" w:type="dxa"/>
+          </w:tcPr>
+          <w:p>
+            <w:r>
+              <w:t xml:space="preserve">Implement </w:t>
+            </w:r>
+            <w:r>
+              <w:t>Expression Parser</w:t>
+            </w:r>
+            <w:r>
+              <w:t xml:space="preserve"> to support evaluate / calculate value of an expression</w:t>
+            </w:r>
+          </w:p>
+        </w:tc>
+        <w:tc>
+          <w:tcPr>
+            <w:tcW w:w="3235" w:type="dxa"/>
+          </w:tcPr>
+          <w:p>
+            <w:pPr>
+              <w:pStyle w:val="ListParagraph"/>
+              <w:numPr>
+                <w:ilvl w:val="0"/>
+                <w:numId w:val="3"/>
+              </w:numPr>
+              <w:ind w:left="360"/>
+            </w:pPr>
+            <w:r>
+              <w:t>Expression Parser</w:t>
+            </w:r>
+          </w:p>
         </w:tc>
       </w:tr>
       <w:tr>
@@ -422,19 +1440,58 @@
           <w:tcPr>
             <w:tcW w:w="1391" w:type="dxa"/>
           </w:tcPr>
-          <w:p/>
-        </w:tc>
-        <w:tc>
-          <w:tcPr>
-            <w:tcW w:w="4567" w:type="dxa"/>
-          </w:tcPr>
-          <w:p/>
-        </w:tc>
-        <w:tc>
-          <w:tcPr>
-            <w:tcW w:w="2358" w:type="dxa"/>
-          </w:tcPr>
-          <w:p/>
+          <w:p>
+            <w:r>
+              <w:t>12</w:t>
+            </w:r>
+            <w:r>
+              <w:t xml:space="preserve"> July 2019</w:t>
+            </w:r>
+          </w:p>
+        </w:tc>
+        <w:tc>
+          <w:tcPr>
+            <w:tcW w:w="3690" w:type="dxa"/>
+          </w:tcPr>
+          <w:p>
+            <w:r>
+              <w:t>Apply Expression Parser into Spreadsheet</w:t>
+            </w:r>
+          </w:p>
+        </w:tc>
+        <w:tc>
+          <w:tcPr>
+            <w:tcW w:w="3235" w:type="dxa"/>
+          </w:tcPr>
+          <w:p>
+            <w:pPr>
+              <w:pStyle w:val="ListParagraph"/>
+              <w:numPr>
+                <w:ilvl w:val="0"/>
+                <w:numId w:val="3"/>
+              </w:numPr>
+              <w:ind w:left="360"/>
+            </w:pPr>
+            <w:r>
+              <w:t xml:space="preserve">Organize </w:t>
+            </w:r>
+            <w:r>
+              <w:t>cell value</w:t>
+            </w:r>
+          </w:p>
+          <w:p>
+            <w:pPr>
+              <w:pStyle w:val="ListParagraph"/>
+              <w:numPr>
+                <w:ilvl w:val="0"/>
+                <w:numId w:val="3"/>
+              </w:numPr>
+              <w:ind w:left="360"/>
+            </w:pPr>
+            <w:r>
+              <w:t>Expression Parser</w:t>
+            </w:r>
+          </w:p>
         </w:tc>
       </w:tr>
       <w:tr>
@@ -452,19 +1509,42 @@
           <w:tcPr>
             <w:tcW w:w="1391" w:type="dxa"/>
           </w:tcPr>
-          <w:p/>
-        </w:tc>
-        <w:tc>
-          <w:tcPr>
-            <w:tcW w:w="4567" w:type="dxa"/>
-          </w:tcPr>
-          <w:p/>
-        </w:tc>
-        <w:tc>
-          <w:tcPr>
-            <w:tcW w:w="2358" w:type="dxa"/>
-          </w:tcPr>
-          <w:p/>
+          <w:p>
+            <w:r>
+              <w:t>13</w:t>
+            </w:r>
+            <w:r>
+              <w:t xml:space="preserve"> July 2019</w:t>
+            </w:r>
+          </w:p>
+        </w:tc>
+        <w:tc>
+          <w:tcPr>
+            <w:tcW w:w="3690" w:type="dxa"/>
+          </w:tcPr>
+          <w:p>
+            <w:r>
+              <w:t>Update spreadsheet state</w:t>
+            </w:r>
+          </w:p>
+        </w:tc>
+        <w:tc>
+          <w:tcPr>
+            <w:tcW w:w="3235" w:type="dxa"/>
+          </w:tcPr>
+          <w:p>
+            <w:pPr>
+              <w:pStyle w:val="ListParagraph"/>
+              <w:numPr>
+                <w:ilvl w:val="0"/>
+                <w:numId w:val="3"/>
+              </w:numPr>
+              <w:ind w:left="360"/>
+            </w:pPr>
+            <w:r>
+              <w:t>Update spreadsheet state</w:t>
+            </w:r>
+          </w:p>
         </w:tc>
       </w:tr>
       <w:tr>
@@ -482,19 +1562,42 @@
           <w:tcPr>
             <w:tcW w:w="1391" w:type="dxa"/>
           </w:tcPr>
-          <w:p/>
-        </w:tc>
-        <w:tc>
-          <w:tcPr>
-            <w:tcW w:w="4567" w:type="dxa"/>
-          </w:tcPr>
-          <w:p/>
-        </w:tc>
-        <w:tc>
-          <w:tcPr>
-            <w:tcW w:w="2358" w:type="dxa"/>
-          </w:tcPr>
-          <w:p/>
+          <w:p>
+            <w:r>
+              <w:t>15</w:t>
+            </w:r>
+            <w:r>
+              <w:t xml:space="preserve"> July 2019</w:t>
+            </w:r>
+          </w:p>
+        </w:tc>
+        <w:tc>
+          <w:tcPr>
+            <w:tcW w:w="3690" w:type="dxa"/>
+          </w:tcPr>
+          <w:p>
+            <w:r>
+              <w:t>Format cell value</w:t>
+            </w:r>
+          </w:p>
+        </w:tc>
+        <w:tc>
+          <w:tcPr>
+            <w:tcW w:w="3235" w:type="dxa"/>
+          </w:tcPr>
+          <w:p>
+            <w:pPr>
+              <w:pStyle w:val="ListParagraph"/>
+              <w:numPr>
+                <w:ilvl w:val="0"/>
+                <w:numId w:val="3"/>
+              </w:numPr>
+              <w:ind w:left="360"/>
+            </w:pPr>
+            <w:r>
+              <w:t>Format cell</w:t>
+            </w:r>
+          </w:p>
         </w:tc>
       </w:tr>
       <w:tr>
@@ -512,19 +1615,96 @@
           <w:tcPr>
             <w:tcW w:w="1391" w:type="dxa"/>
           </w:tcPr>
-          <w:p/>
-        </w:tc>
-        <w:tc>
-          <w:tcPr>
-            <w:tcW w:w="4567" w:type="dxa"/>
-          </w:tcPr>
-          <w:p/>
-        </w:tc>
-        <w:tc>
-          <w:tcPr>
-            <w:tcW w:w="2358" w:type="dxa"/>
-          </w:tcPr>
-          <w:p/>
+          <w:p>
+            <w:r>
+              <w:t>16</w:t>
+            </w:r>
+            <w:r>
+              <w:t xml:space="preserve"> July 2019</w:t>
+            </w:r>
+          </w:p>
+        </w:tc>
+        <w:tc>
+          <w:tcPr>
+            <w:tcW w:w="3690" w:type="dxa"/>
+          </w:tcPr>
+          <w:p>
+            <w:pPr>
+              <w:pStyle w:val="NormalWeb"/>
+              <w:spacing w:before="0" w:beforeAutospacing="0" w:after="0" w:afterAutospacing="0"/>
+            </w:pPr>
+            <w:r>
+              <w:rPr>
+                <w:rFonts w:ascii="Arial" w:hAnsi="Arial" w:cs="Arial"/>
+                <w:color w:val="000000"/>
+                <w:sz w:val="22"/>
+                <w:szCs w:val="22"/>
+              </w:rPr>
+              <w:t>Testing</w:t>
+            </w:r>
+          </w:p>
+          <w:p>
+            <w:r>
+              <w:t>Demo</w:t>
+            </w:r>
+          </w:p>
+        </w:tc>
+        <w:tc>
+          <w:tcPr>
+            <w:tcW w:w="3235" w:type="dxa"/>
+          </w:tcPr>
+          <w:p>
+            <w:pPr>
+              <w:pStyle w:val="ListParagraph"/>
+              <w:numPr>
+                <w:ilvl w:val="0"/>
+                <w:numId w:val="3"/>
+              </w:numPr>
+              <w:ind w:left="360"/>
+            </w:pPr>
+            <w:r>
+              <w:t>Format cell</w:t>
+            </w:r>
+          </w:p>
+          <w:p>
+            <w:pPr>
+              <w:pStyle w:val="ListParagraph"/>
+              <w:numPr>
+                <w:ilvl w:val="0"/>
+                <w:numId w:val="3"/>
+              </w:numPr>
+              <w:ind w:left="360"/>
+            </w:pPr>
+            <w:r>
+              <w:t>Organize cell value</w:t>
+            </w:r>
+          </w:p>
+          <w:p>
+            <w:pPr>
+              <w:pStyle w:val="ListParagraph"/>
+              <w:numPr>
+                <w:ilvl w:val="0"/>
+                <w:numId w:val="3"/>
+              </w:numPr>
+              <w:ind w:left="360"/>
+            </w:pPr>
+            <w:r>
+              <w:t>Update spreadsheet state</w:t>
+            </w:r>
+          </w:p>
+          <w:p>
+            <w:pPr>
+              <w:pStyle w:val="ListParagraph"/>
+              <w:numPr>
+                <w:ilvl w:val="0"/>
+                <w:numId w:val="3"/>
+              </w:numPr>
+              <w:ind w:left="360"/>
+            </w:pPr>
+            <w:r>
+              <w:t>Expression Parser</w:t>
+            </w:r>
+          </w:p>
         </w:tc>
       </w:tr>
       <w:tr>
@@ -542,17 +1722,38 @@
           <w:tcPr>
             <w:tcW w:w="1391" w:type="dxa"/>
           </w:tcPr>
-          <w:p/>
-        </w:tc>
-        <w:tc>
-          <w:tcPr>
-            <w:tcW w:w="4567" w:type="dxa"/>
-          </w:tcPr>
-          <w:p/>
-        </w:tc>
-        <w:tc>
-          <w:tcPr>
-            <w:tcW w:w="2358" w:type="dxa"/>
+          <w:p>
+            <w:r>
+              <w:t>17</w:t>
+            </w:r>
+            <w:r>
+              <w:t xml:space="preserve"> July 2019</w:t>
+            </w:r>
+          </w:p>
+        </w:tc>
+        <w:tc>
+          <w:tcPr>
+            <w:tcW w:w="3690" w:type="dxa"/>
+          </w:tcPr>
+          <w:p>
+            <w:pPr>
+              <w:pStyle w:val="NormalWeb"/>
+              <w:spacing w:before="0" w:beforeAutospacing="0" w:after="0" w:afterAutospacing="0"/>
+            </w:pPr>
+            <w:r>
+              <w:rPr>
+                <w:rFonts w:ascii="Arial" w:hAnsi="Arial" w:cs="Arial"/>
+                <w:color w:val="000000"/>
+                <w:sz w:val="22"/>
+                <w:szCs w:val="22"/>
+              </w:rPr>
+              <w:t>Package &amp; release</w:t>
+            </w:r>
+          </w:p>
+        </w:tc>
+        <w:tc>
+          <w:tcPr>
+            <w:tcW w:w="3235" w:type="dxa"/>
           </w:tcPr>
           <w:p/>
         </w:tc>
@@ -563,13 +1764,62 @@
       <w:pPr>
         <w:pStyle w:val="Heading1"/>
       </w:pPr>
-      <w:bookmarkStart w:id="0" w:name="_GoBack"/>
-      <w:bookmarkEnd w:id="0"/>
       <w:r>
         <w:t>Project Team</w:t>
       </w:r>
     </w:p>
+    <w:p>
+      <w:pPr>
+        <w:pStyle w:val="ListParagraph"/>
+        <w:numPr>
+          <w:ilvl w:val="0"/>
+          <w:numId w:val="4"/>
+        </w:numPr>
+      </w:pPr>
+      <w:r>
+        <w:t>Hoang Thang Mai – 610089 – 11</w:t>
+      </w:r>
+    </w:p>
+    <w:p>
+      <w:pPr>
+        <w:pStyle w:val="ListParagraph"/>
+        <w:numPr>
+          <w:ilvl w:val="0"/>
+          <w:numId w:val="4"/>
+        </w:numPr>
+      </w:pPr>
+      <w:r>
+        <w:t>Viet Anh Nguyen – 987050 - 24</w:t>
+      </w:r>
+    </w:p>
+    <w:p>
+      <w:pPr>
+        <w:pStyle w:val="ListParagraph"/>
+        <w:numPr>
+          <w:ilvl w:val="0"/>
+          <w:numId w:val="4"/>
+        </w:numPr>
+      </w:pPr>
+      <w:r>
+        <w:t>Dinh Tung Nguyen – 987007 – 5</w:t>
+      </w:r>
+    </w:p>
+    <w:p>
+      <w:pPr>
+        <w:pStyle w:val="ListParagraph"/>
+        <w:numPr>
+          <w:ilvl w:val="0"/>
+          <w:numId w:val="4"/>
+        </w:numPr>
+      </w:pPr>
+      <w:r>
+        <w:t>Thanh Cong Pham – 987053 - 21</w:t>
+      </w:r>
+    </w:p>
+    <w:p/>
     <w:sectPr>
+      <w:headerReference w:type="default" r:id="rId10"/>
+      <w:footerReference w:type="default" r:id="rId11"/>
       <w:pgSz w:w="12240" w:h="15840"/>
       <w:pgMar w:top="1440" w:right="1440" w:bottom="1440" w:left="1440" w:header="720" w:footer="720" w:gutter="0"/>
       <w:cols w:space="720"/>
@@ -579,9 +1829,577 @@
 </w:document>
 </file>
 
+<file path=word/endnotes.xml><?xml version="1.0" encoding="utf-8"?>
+<w:endnotes xmlns:wpc="http://schemas.microsoft.com/office/word/2010/wordprocessingCanvas" xmlns:cx="http://schemas.microsoft.com/office/drawing/2014/chartex" xmlns:mc="http://schemas.openxmlformats.org/markup-compatibility/2006" xmlns:o="urn:schemas-microsoft-com:office:office" xmlns:r="http://schemas.openxmlformats.org/officeDocument/2006/relationships" xmlns:m="http://schemas.openxmlformats.org/officeDocument/2006/math" xmlns:v="urn:schemas-microsoft-com:vml" xmlns:wp14="http://schemas.microsoft.com/office/word/2010/wordprocessingDrawing" xmlns:wp="http://schemas.openxmlformats.org/drawingml/2006/wordprocessingDrawing" xmlns:w10="urn:schemas-microsoft-com:office:word" xmlns:w="http://schemas.openxmlformats.org/wordprocessingml/2006/main" xmlns:w14="http://schemas.microsoft.com/office/word/2010/wordml" xmlns:w15="http://schemas.microsoft.com/office/word/2012/wordml" xmlns:w16se="http://schemas.microsoft.com/office/word/2015/wordml/symex" xmlns:wpg="http://schemas.microsoft.com/office/word/2010/wordprocessingGroup" xmlns:wpi="http://schemas.microsoft.com/office/word/2010/wordprocessingInk" xmlns:wne="http://schemas.microsoft.com/office/word/2006/wordml" xmlns:wps="http://schemas.microsoft.com/office/word/2010/wordprocessingShape" mc:Ignorable="w14 w15 w16se wp14">
+  <w:endnote w:type="separator" w:id="-1">
+    <w:p>
+      <w:pPr>
+        <w:spacing w:after="0" w:line="240" w:lineRule="auto"/>
+      </w:pPr>
+      <w:r>
+        <w:separator/>
+      </w:r>
+    </w:p>
+  </w:endnote>
+  <w:endnote w:type="continuationSeparator" w:id="0">
+    <w:p>
+      <w:pPr>
+        <w:spacing w:after="0" w:line="240" w:lineRule="auto"/>
+      </w:pPr>
+      <w:r>
+        <w:continuationSeparator/>
+      </w:r>
+    </w:p>
+  </w:endnote>
+</w:endnotes>
+</file>
+
+<file path=word/footer1.xml><?xml version="1.0" encoding="utf-8"?>
+<w:ftr xmlns:wpc="http://schemas.microsoft.com/office/word/2010/wordprocessingCanvas" xmlns:cx="http://schemas.microsoft.com/office/drawing/2014/chartex" xmlns:mc="http://schemas.openxmlformats.org/markup-compatibility/2006" xmlns:o="urn:schemas-microsoft-com:office:office" xmlns:r="http://schemas.openxmlformats.org/officeDocument/2006/relationships" xmlns:m="http://schemas.openxmlformats.org/officeDocument/2006/math" xmlns:v="urn:schemas-microsoft-com:vml" xmlns:wp14="http://schemas.microsoft.com/office/word/2010/wordprocessingDrawing" xmlns:wp="http://schemas.openxmlformats.org/drawingml/2006/wordprocessingDrawing" xmlns:w10="urn:schemas-microsoft-com:office:word" xmlns:w="http://schemas.openxmlformats.org/wordprocessingml/2006/main" xmlns:w14="http://schemas.microsoft.com/office/word/2010/wordml" xmlns:w15="http://schemas.microsoft.com/office/word/2012/wordml" xmlns:w16se="http://schemas.microsoft.com/office/word/2015/wordml/symex" xmlns:wpg="http://schemas.microsoft.com/office/word/2010/wordprocessingGroup" xmlns:wpi="http://schemas.microsoft.com/office/word/2010/wordprocessingInk" xmlns:wne="http://schemas.microsoft.com/office/word/2006/wordml" xmlns:wps="http://schemas.microsoft.com/office/word/2010/wordprocessingShape" mc:Ignorable="w14 w15 w16se wp14">
+  <w:sdt>
+    <w:sdtPr>
+      <w:id w:val="1298497527"/>
+      <w:docPartObj>
+        <w:docPartGallery w:val="Page Numbers (Bottom of Page)"/>
+        <w:docPartUnique/>
+      </w:docPartObj>
+    </w:sdtPr>
+    <w:sdtEndPr>
+      <w:rPr>
+        <w:noProof/>
+      </w:rPr>
+    </w:sdtEndPr>
+    <w:sdtContent>
+      <w:p>
+        <w:pPr>
+          <w:pStyle w:val="Footer"/>
+        </w:pPr>
+        <w:r>
+          <w:fldChar w:fldCharType="begin"/>
+        </w:r>
+        <w:r>
+          <w:instrText xml:space="preserve"> PAGE   \* MERGEFORMAT </w:instrText>
+        </w:r>
+        <w:r>
+          <w:fldChar w:fldCharType="separate"/>
+        </w:r>
+        <w:r>
+          <w:rPr>
+            <w:noProof/>
+          </w:rPr>
+          <w:t>4</w:t>
+        </w:r>
+        <w:r>
+          <w:rPr>
+            <w:noProof/>
+          </w:rPr>
+          <w:fldChar w:fldCharType="end"/>
+        </w:r>
+      </w:p>
+    </w:sdtContent>
+  </w:sdt>
+  <w:p>
+    <w:pPr>
+      <w:pStyle w:val="Footer"/>
+    </w:pPr>
+  </w:p>
+</w:ftr>
+</file>
+
+<file path=word/footnotes.xml><?xml version="1.0" encoding="utf-8"?>
+<w:footnotes xmlns:wpc="http://schemas.microsoft.com/office/word/2010/wordprocessingCanvas" xmlns:cx="http://schemas.microsoft.com/office/drawing/2014/chartex" xmlns:mc="http://schemas.openxmlformats.org/markup-compatibility/2006" xmlns:o="urn:schemas-microsoft-com:office:office" xmlns:r="http://schemas.openxmlformats.org/officeDocument/2006/relationships" xmlns:m="http://schemas.openxmlformats.org/officeDocument/2006/math" xmlns:v="urn:schemas-microsoft-com:vml" xmlns:wp14="http://schemas.microsoft.com/office/word/2010/wordprocessingDrawing" xmlns:wp="http://schemas.openxmlformats.org/drawingml/2006/wordprocessingDrawing" xmlns:w10="urn:schemas-microsoft-com:office:word" xmlns:w="http://schemas.openxmlformats.org/wordprocessingml/2006/main" xmlns:w14="http://schemas.microsoft.com/office/word/2010/wordml" xmlns:w15="http://schemas.microsoft.com/office/word/2012/wordml" xmlns:w16se="http://schemas.microsoft.com/office/word/2015/wordml/symex" xmlns:wpg="http://schemas.microsoft.com/office/word/2010/wordprocessingGroup" xmlns:wpi="http://schemas.microsoft.com/office/word/2010/wordprocessingInk" xmlns:wne="http://schemas.microsoft.com/office/word/2006/wordml" xmlns:wps="http://schemas.microsoft.com/office/word/2010/wordprocessingShape" mc:Ignorable="w14 w15 w16se wp14">
+  <w:footnote w:type="separator" w:id="-1">
+    <w:p>
+      <w:pPr>
+        <w:spacing w:after="0" w:line="240" w:lineRule="auto"/>
+      </w:pPr>
+      <w:r>
+        <w:separator/>
+      </w:r>
+    </w:p>
+  </w:footnote>
+  <w:footnote w:type="continuationSeparator" w:id="0">
+    <w:p>
+      <w:pPr>
+        <w:spacing w:after="0" w:line="240" w:lineRule="auto"/>
+      </w:pPr>
+      <w:r>
+        <w:continuationSeparator/>
+      </w:r>
+    </w:p>
+  </w:footnote>
+</w:footnotes>
+</file>
+
+<file path=word/header1.xml><?xml version="1.0" encoding="utf-8"?>
+<w:hdr xmlns:wpc="http://schemas.microsoft.com/office/word/2010/wordprocessingCanvas" xmlns:cx="http://schemas.microsoft.com/office/drawing/2014/chartex" xmlns:mc="http://schemas.openxmlformats.org/markup-compatibility/2006" xmlns:o="urn:schemas-microsoft-com:office:office" xmlns:r="http://schemas.openxmlformats.org/officeDocument/2006/relationships" xmlns:m="http://schemas.openxmlformats.org/officeDocument/2006/math" xmlns:v="urn:schemas-microsoft-com:vml" xmlns:wp14="http://schemas.microsoft.com/office/word/2010/wordprocessingDrawing" xmlns:wp="http://schemas.openxmlformats.org/drawingml/2006/wordprocessingDrawing" xmlns:w10="urn:schemas-microsoft-com:office:word" xmlns:w="http://schemas.openxmlformats.org/wordprocessingml/2006/main" xmlns:w14="http://schemas.microsoft.com/office/word/2010/wordml" xmlns:w15="http://schemas.microsoft.com/office/word/2012/wordml" xmlns:w16se="http://schemas.microsoft.com/office/word/2015/wordml/symex" xmlns:wpg="http://schemas.microsoft.com/office/word/2010/wordprocessingGroup" xmlns:wpi="http://schemas.microsoft.com/office/word/2010/wordprocessingInk" xmlns:wne="http://schemas.microsoft.com/office/word/2006/wordml" xmlns:wps="http://schemas.microsoft.com/office/word/2010/wordprocessingShape" mc:Ignorable="w14 w15 w16se wp14">
+  <w:p>
+    <w:pPr>
+      <w:pStyle w:val="Header"/>
+      <w:jc w:val="right"/>
+    </w:pPr>
+    <w:r>
+      <w:t>SpreadSheet Application</w:t>
+    </w:r>
+  </w:p>
+</w:hdr>
+</file>
+
 <file path=word/numbering.xml><?xml version="1.0" encoding="utf-8"?>
 <w:numbering xmlns:wpc="http://schemas.microsoft.com/office/word/2010/wordprocessingCanvas" xmlns:cx="http://schemas.microsoft.com/office/drawing/2014/chartex" xmlns:mc="http://schemas.openxmlformats.org/markup-compatibility/2006" xmlns:o="urn:schemas-microsoft-com:office:office" xmlns:r="http://schemas.openxmlformats.org/officeDocument/2006/relationships" xmlns:m="http://schemas.openxmlformats.org/officeDocument/2006/math" xmlns:v="urn:schemas-microsoft-com:vml" xmlns:wp14="http://schemas.microsoft.com/office/word/2010/wordprocessingDrawing" xmlns:wp="http://schemas.openxmlformats.org/drawingml/2006/wordprocessingDrawing" xmlns:w10="urn:schemas-microsoft-com:office:word" xmlns:w="http://schemas.openxmlformats.org/wordprocessingml/2006/main" xmlns:w14="http://schemas.microsoft.com/office/word/2010/wordml" xmlns:w15="http://schemas.microsoft.com/office/word/2012/wordml" xmlns:w16se="http://schemas.microsoft.com/office/word/2015/wordml/symex" xmlns:wpg="http://schemas.microsoft.com/office/word/2010/wordprocessingGroup" xmlns:wpi="http://schemas.microsoft.com/office/word/2010/wordprocessingInk" xmlns:wne="http://schemas.microsoft.com/office/word/2006/wordml" xmlns:wps="http://schemas.microsoft.com/office/word/2010/wordprocessingShape" mc:Ignorable="w14 w15 w16se wp14">
   <w:abstractNum w:abstractNumId="0" w15:restartNumberingAfterBreak="0">
+    <w:nsid w:val="40110CFE"/>
+    <w:multiLevelType w:val="hybridMultilevel"/>
+    <w:tmpl w:val="A96C1EFC"/>
+    <w:lvl w:ilvl="0" w:tplc="F2EE4768">
+      <w:start w:val="17"/>
+      <w:numFmt w:val="bullet"/>
+      <w:lvlText w:val="-"/>
+      <w:lvlJc w:val="left"/>
+      <w:pPr>
+        <w:ind w:left="720" w:hanging="360"/>
+      </w:pPr>
+      <w:rPr>
+        <w:rFonts w:ascii="Calibri" w:eastAsiaTheme="minorHAnsi" w:hAnsi="Calibri" w:cs="Calibri" w:hint="default"/>
+      </w:rPr>
+    </w:lvl>
+    <w:lvl w:ilvl="1" w:tplc="04090003">
+      <w:start w:val="1"/>
+      <w:numFmt w:val="bullet"/>
+      <w:lvlText w:val="o"/>
+      <w:lvlJc w:val="left"/>
+      <w:pPr>
+        <w:ind w:left="1440" w:hanging="360"/>
+      </w:pPr>
+      <w:rPr>
+        <w:rFonts w:ascii="Courier New" w:hAnsi="Courier New" w:cs="Courier New" w:hint="default"/>
+      </w:rPr>
+    </w:lvl>
+    <w:lvl w:ilvl="2" w:tplc="04090005" w:tentative="1">
+      <w:start w:val="1"/>
+      <w:numFmt w:val="bullet"/>
+      <w:lvlText w:val=""/>
+      <w:lvlJc w:val="left"/>
+      <w:pPr>
+        <w:ind w:left="2160" w:hanging="360"/>
+      </w:pPr>
+      <w:rPr>
+        <w:rFonts w:ascii="Wingdings" w:hAnsi="Wingdings" w:hint="default"/>
+      </w:rPr>
+    </w:lvl>
+    <w:lvl w:ilvl="3" w:tplc="04090001" w:tentative="1">
+      <w:start w:val="1"/>
+      <w:numFmt w:val="bullet"/>
+      <w:lvlText w:val=""/>
+      <w:lvlJc w:val="left"/>
+      <w:pPr>
+        <w:ind w:left="2880" w:hanging="360"/>
+      </w:pPr>
+      <w:rPr>
+        <w:rFonts w:ascii="Symbol" w:hAnsi="Symbol" w:hint="default"/>
+      </w:rPr>
+    </w:lvl>
+    <w:lvl w:ilvl="4" w:tplc="04090003" w:tentative="1">
+      <w:start w:val="1"/>
+      <w:numFmt w:val="bullet"/>
+      <w:lvlText w:val="o"/>
+      <w:lvlJc w:val="left"/>
+      <w:pPr>
+        <w:ind w:left="3600" w:hanging="360"/>
+      </w:pPr>
+      <w:rPr>
+        <w:rFonts w:ascii="Courier New" w:hAnsi="Courier New" w:cs="Courier New" w:hint="default"/>
+      </w:rPr>
+    </w:lvl>
+    <w:lvl w:ilvl="5" w:tplc="04090005" w:tentative="1">
+      <w:start w:val="1"/>
+      <w:numFmt w:val="bullet"/>
+      <w:lvlText w:val=""/>
+      <w:lvlJc w:val="left"/>
+      <w:pPr>
+        <w:ind w:left="4320" w:hanging="360"/>
+      </w:pPr>
+      <w:rPr>
+        <w:rFonts w:ascii="Wingdings" w:hAnsi="Wingdings" w:hint="default"/>
+      </w:rPr>
+    </w:lvl>
+    <w:lvl w:ilvl="6" w:tplc="04090001" w:tentative="1">
+      <w:start w:val="1"/>
+      <w:numFmt w:val="bullet"/>
+      <w:lvlText w:val=""/>
+      <w:lvlJc w:val="left"/>
+      <w:pPr>
+        <w:ind w:left="5040" w:hanging="360"/>
+      </w:pPr>
+      <w:rPr>
+        <w:rFonts w:ascii="Symbol" w:hAnsi="Symbol" w:hint="default"/>
+      </w:rPr>
+    </w:lvl>
+    <w:lvl w:ilvl="7" w:tplc="04090003" w:tentative="1">
+      <w:start w:val="1"/>
+      <w:numFmt w:val="bullet"/>
+      <w:lvlText w:val="o"/>
+      <w:lvlJc w:val="left"/>
+      <w:pPr>
+        <w:ind w:left="5760" w:hanging="360"/>
+      </w:pPr>
+      <w:rPr>
+        <w:rFonts w:ascii="Courier New" w:hAnsi="Courier New" w:cs="Courier New" w:hint="default"/>
+      </w:rPr>
+    </w:lvl>
+    <w:lvl w:ilvl="8" w:tplc="04090005" w:tentative="1">
+      <w:start w:val="1"/>
+      <w:numFmt w:val="bullet"/>
+      <w:lvlText w:val=""/>
+      <w:lvlJc w:val="left"/>
+      <w:pPr>
+        <w:ind w:left="6480" w:hanging="360"/>
+      </w:pPr>
+      <w:rPr>
+        <w:rFonts w:ascii="Wingdings" w:hAnsi="Wingdings" w:hint="default"/>
+      </w:rPr>
+    </w:lvl>
+  </w:abstractNum>
+  <w:abstractNum w:abstractNumId="1" w15:restartNumberingAfterBreak="0">
+    <w:nsid w:val="5B8D6E51"/>
+    <w:multiLevelType w:val="hybridMultilevel"/>
+    <w:tmpl w:val="E5EAEA3A"/>
+    <w:lvl w:ilvl="0" w:tplc="F2EE4768">
+      <w:start w:val="17"/>
+      <w:numFmt w:val="bullet"/>
+      <w:lvlText w:val="-"/>
+      <w:lvlJc w:val="left"/>
+      <w:pPr>
+        <w:ind w:left="720" w:hanging="360"/>
+      </w:pPr>
+      <w:rPr>
+        <w:rFonts w:ascii="Calibri" w:eastAsiaTheme="minorHAnsi" w:hAnsi="Calibri" w:cs="Calibri" w:hint="default"/>
+      </w:rPr>
+    </w:lvl>
+    <w:lvl w:ilvl="1" w:tplc="04090003" w:tentative="1">
+      <w:start w:val="1"/>
+      <w:numFmt w:val="bullet"/>
+      <w:lvlText w:val="o"/>
+      <w:lvlJc w:val="left"/>
+      <w:pPr>
+        <w:ind w:left="1440" w:hanging="360"/>
+      </w:pPr>
+      <w:rPr>
+        <w:rFonts w:ascii="Courier New" w:hAnsi="Courier New" w:cs="Courier New" w:hint="default"/>
+      </w:rPr>
+    </w:lvl>
+    <w:lvl w:ilvl="2" w:tplc="04090005" w:tentative="1">
+      <w:start w:val="1"/>
+      <w:numFmt w:val="bullet"/>
+      <w:lvlText w:val=""/>
+      <w:lvlJc w:val="left"/>
+      <w:pPr>
+        <w:ind w:left="2160" w:hanging="360"/>
+      </w:pPr>
+      <w:rPr>
+        <w:rFonts w:ascii="Wingdings" w:hAnsi="Wingdings" w:hint="default"/>
+      </w:rPr>
+    </w:lvl>
+    <w:lvl w:ilvl="3" w:tplc="04090001" w:tentative="1">
+      <w:start w:val="1"/>
+      <w:numFmt w:val="bullet"/>
+      <w:lvlText w:val=""/>
+      <w:lvlJc w:val="left"/>
+      <w:pPr>
+        <w:ind w:left="2880" w:hanging="360"/>
+      </w:pPr>
+      <w:rPr>
+        <w:rFonts w:ascii="Symbol" w:hAnsi="Symbol" w:hint="default"/>
+      </w:rPr>
+    </w:lvl>
+    <w:lvl w:ilvl="4" w:tplc="04090003" w:tentative="1">
+      <w:start w:val="1"/>
+      <w:numFmt w:val="bullet"/>
+      <w:lvlText w:val="o"/>
+      <w:lvlJc w:val="left"/>
+      <w:pPr>
+        <w:ind w:left="3600" w:hanging="360"/>
+      </w:pPr>
+      <w:rPr>
+        <w:rFonts w:ascii="Courier New" w:hAnsi="Courier New" w:cs="Courier New" w:hint="default"/>
+      </w:rPr>
+    </w:lvl>
+    <w:lvl w:ilvl="5" w:tplc="04090005" w:tentative="1">
+      <w:start w:val="1"/>
+      <w:numFmt w:val="bullet"/>
+      <w:lvlText w:val=""/>
+      <w:lvlJc w:val="left"/>
+      <w:pPr>
+        <w:ind w:left="4320" w:hanging="360"/>
+      </w:pPr>
+      <w:rPr>
+        <w:rFonts w:ascii="Wingdings" w:hAnsi="Wingdings" w:hint="default"/>
+      </w:rPr>
+    </w:lvl>
+    <w:lvl w:ilvl="6" w:tplc="04090001" w:tentative="1">
+      <w:start w:val="1"/>
+      <w:numFmt w:val="bullet"/>
+      <w:lvlText w:val=""/>
+      <w:lvlJc w:val="left"/>
+      <w:pPr>
+        <w:ind w:left="5040" w:hanging="360"/>
+      </w:pPr>
+      <w:rPr>
+        <w:rFonts w:ascii="Symbol" w:hAnsi="Symbol" w:hint="default"/>
+      </w:rPr>
+    </w:lvl>
+    <w:lvl w:ilvl="7" w:tplc="04090003" w:tentative="1">
+      <w:start w:val="1"/>
+      <w:numFmt w:val="bullet"/>
+      <w:lvlText w:val="o"/>
+      <w:lvlJc w:val="left"/>
+      <w:pPr>
+        <w:ind w:left="5760" w:hanging="360"/>
+      </w:pPr>
+      <w:rPr>
+        <w:rFonts w:ascii="Courier New" w:hAnsi="Courier New" w:cs="Courier New" w:hint="default"/>
+      </w:rPr>
+    </w:lvl>
+    <w:lvl w:ilvl="8" w:tplc="04090005" w:tentative="1">
+      <w:start w:val="1"/>
+      <w:numFmt w:val="bullet"/>
+      <w:lvlText w:val=""/>
+      <w:lvlJc w:val="left"/>
+      <w:pPr>
+        <w:ind w:left="6480" w:hanging="360"/>
+      </w:pPr>
+      <w:rPr>
+        <w:rFonts w:ascii="Wingdings" w:hAnsi="Wingdings" w:hint="default"/>
+      </w:rPr>
+    </w:lvl>
+  </w:abstractNum>
+  <w:abstractNum w:abstractNumId="2" w15:restartNumberingAfterBreak="0">
+    <w:nsid w:val="693D068C"/>
+    <w:multiLevelType w:val="hybridMultilevel"/>
+    <w:tmpl w:val="E2C2C28E"/>
+    <w:lvl w:ilvl="0" w:tplc="F2EE4768">
+      <w:start w:val="17"/>
+      <w:numFmt w:val="bullet"/>
+      <w:lvlText w:val="-"/>
+      <w:lvlJc w:val="left"/>
+      <w:pPr>
+        <w:ind w:left="720" w:hanging="360"/>
+      </w:pPr>
+      <w:rPr>
+        <w:rFonts w:ascii="Calibri" w:eastAsiaTheme="minorHAnsi" w:hAnsi="Calibri" w:cs="Calibri" w:hint="default"/>
+      </w:rPr>
+    </w:lvl>
+    <w:lvl w:ilvl="1" w:tplc="04090003" w:tentative="1">
+      <w:start w:val="1"/>
+      <w:numFmt w:val="bullet"/>
+      <w:lvlText w:val="o"/>
+      <w:lvlJc w:val="left"/>
+      <w:pPr>
+        <w:ind w:left="1440" w:hanging="360"/>
+      </w:pPr>
+      <w:rPr>
+        <w:rFonts w:ascii="Courier New" w:hAnsi="Courier New" w:cs="Courier New" w:hint="default"/>
+      </w:rPr>
+    </w:lvl>
+    <w:lvl w:ilvl="2" w:tplc="04090005" w:tentative="1">
+      <w:start w:val="1"/>
+      <w:numFmt w:val="bullet"/>
+      <w:lvlText w:val=""/>
+      <w:lvlJc w:val="left"/>
+      <w:pPr>
+        <w:ind w:left="2160" w:hanging="360"/>
+      </w:pPr>
+      <w:rPr>
+        <w:rFonts w:ascii="Wingdings" w:hAnsi="Wingdings" w:hint="default"/>
+      </w:rPr>
+    </w:lvl>
+    <w:lvl w:ilvl="3" w:tplc="04090001" w:tentative="1">
+      <w:start w:val="1"/>
+      <w:numFmt w:val="bullet"/>
+      <w:lvlText w:val=""/>
+      <w:lvlJc w:val="left"/>
+      <w:pPr>
+        <w:ind w:left="2880" w:hanging="360"/>
+      </w:pPr>
+      <w:rPr>
+        <w:rFonts w:ascii="Symbol" w:hAnsi="Symbol" w:hint="default"/>
+      </w:rPr>
+    </w:lvl>
+    <w:lvl w:ilvl="4" w:tplc="04090003" w:tentative="1">
+      <w:start w:val="1"/>
+      <w:numFmt w:val="bullet"/>
+      <w:lvlText w:val="o"/>
+      <w:lvlJc w:val="left"/>
+      <w:pPr>
+        <w:ind w:left="3600" w:hanging="360"/>
+      </w:pPr>
+      <w:rPr>
+        <w:rFonts w:ascii="Courier New" w:hAnsi="Courier New" w:cs="Courier New" w:hint="default"/>
+      </w:rPr>
+    </w:lvl>
+    <w:lvl w:ilvl="5" w:tplc="04090005" w:tentative="1">
+      <w:start w:val="1"/>
+      <w:numFmt w:val="bullet"/>
+      <w:lvlText w:val=""/>
+      <w:lvlJc w:val="left"/>
+      <w:pPr>
+        <w:ind w:left="4320" w:hanging="360"/>
+      </w:pPr>
+      <w:rPr>
+        <w:rFonts w:ascii="Wingdings" w:hAnsi="Wingdings" w:hint="default"/>
+      </w:rPr>
+    </w:lvl>
+    <w:lvl w:ilvl="6" w:tplc="04090001" w:tentative="1">
+      <w:start w:val="1"/>
+      <w:numFmt w:val="bullet"/>
+      <w:lvlText w:val=""/>
+      <w:lvlJc w:val="left"/>
+      <w:pPr>
+        <w:ind w:left="5040" w:hanging="360"/>
+      </w:pPr>
+      <w:rPr>
+        <w:rFonts w:ascii="Symbol" w:hAnsi="Symbol" w:hint="default"/>
+      </w:rPr>
+    </w:lvl>
+    <w:lvl w:ilvl="7" w:tplc="04090003" w:tentative="1">
+      <w:start w:val="1"/>
+      <w:numFmt w:val="bullet"/>
+      <w:lvlText w:val="o"/>
+      <w:lvlJc w:val="left"/>
+      <w:pPr>
+        <w:ind w:left="5760" w:hanging="360"/>
+      </w:pPr>
+      <w:rPr>
+        <w:rFonts w:ascii="Courier New" w:hAnsi="Courier New" w:cs="Courier New" w:hint="default"/>
+      </w:rPr>
+    </w:lvl>
+    <w:lvl w:ilvl="8" w:tplc="04090005" w:tentative="1">
+      <w:start w:val="1"/>
+      <w:numFmt w:val="bullet"/>
+      <w:lvlText w:val=""/>
+      <w:lvlJc w:val="left"/>
+      <w:pPr>
+        <w:ind w:left="6480" w:hanging="360"/>
+      </w:pPr>
+      <w:rPr>
+        <w:rFonts w:ascii="Wingdings" w:hAnsi="Wingdings" w:hint="default"/>
+      </w:rPr>
+    </w:lvl>
+  </w:abstractNum>
+  <w:abstractNum w:abstractNumId="3" w15:restartNumberingAfterBreak="0">
+    <w:nsid w:val="6F46269D"/>
+    <w:multiLevelType w:val="hybridMultilevel"/>
+    <w:tmpl w:val="1FD24308"/>
+    <w:lvl w:ilvl="0" w:tplc="F2EE4768">
+      <w:start w:val="17"/>
+      <w:numFmt w:val="bullet"/>
+      <w:lvlText w:val="-"/>
+      <w:lvlJc w:val="left"/>
+      <w:pPr>
+        <w:ind w:left="720" w:hanging="360"/>
+      </w:pPr>
+      <w:rPr>
+        <w:rFonts w:ascii="Calibri" w:eastAsiaTheme="minorHAnsi" w:hAnsi="Calibri" w:cs="Calibri" w:hint="default"/>
+      </w:rPr>
+    </w:lvl>
+    <w:lvl w:ilvl="1" w:tplc="04090003" w:tentative="1">
+      <w:start w:val="1"/>
+      <w:numFmt w:val="bullet"/>
+      <w:lvlText w:val="o"/>
+      <w:lvlJc w:val="left"/>
+      <w:pPr>
+        <w:ind w:left="1440" w:hanging="360"/>
+      </w:pPr>
+      <w:rPr>
+        <w:rFonts w:ascii="Courier New" w:hAnsi="Courier New" w:cs="Courier New" w:hint="default"/>
+      </w:rPr>
+    </w:lvl>
+    <w:lvl w:ilvl="2" w:tplc="04090005" w:tentative="1">
+      <w:start w:val="1"/>
+      <w:numFmt w:val="bullet"/>
+      <w:lvlText w:val=""/>
+      <w:lvlJc w:val="left"/>
+      <w:pPr>
+        <w:ind w:left="2160" w:hanging="360"/>
+      </w:pPr>
+      <w:rPr>
+        <w:rFonts w:ascii="Wingdings" w:hAnsi="Wingdings" w:hint="default"/>
+      </w:rPr>
+    </w:lvl>
+    <w:lvl w:ilvl="3" w:tplc="04090001" w:tentative="1">
+      <w:start w:val="1"/>
+      <w:numFmt w:val="bullet"/>
+      <w:lvlText w:val=""/>
+      <w:lvlJc w:val="left"/>
+      <w:pPr>
+        <w:ind w:left="2880" w:hanging="360"/>
+      </w:pPr>
+      <w:rPr>
+        <w:rFonts w:ascii="Symbol" w:hAnsi="Symbol" w:hint="default"/>
+      </w:rPr>
+    </w:lvl>
+    <w:lvl w:ilvl="4" w:tplc="04090003" w:tentative="1">
+      <w:start w:val="1"/>
+      <w:numFmt w:val="bullet"/>
+      <w:lvlText w:val="o"/>
+      <w:lvlJc w:val="left"/>
+      <w:pPr>
+        <w:ind w:left="3600" w:hanging="360"/>
+      </w:pPr>
+      <w:rPr>
+        <w:rFonts w:ascii="Courier New" w:hAnsi="Courier New" w:cs="Courier New" w:hint="default"/>
+      </w:rPr>
+    </w:lvl>
+    <w:lvl w:ilvl="5" w:tplc="04090005" w:tentative="1">
+      <w:start w:val="1"/>
+      <w:numFmt w:val="bullet"/>
+      <w:lvlText w:val=""/>
+      <w:lvlJc w:val="left"/>
+      <w:pPr>
+        <w:ind w:left="4320" w:hanging="360"/>
+      </w:pPr>
+      <w:rPr>
+        <w:rFonts w:ascii="Wingdings" w:hAnsi="Wingdings" w:hint="default"/>
+      </w:rPr>
+    </w:lvl>
+    <w:lvl w:ilvl="6" w:tplc="04090001" w:tentative="1">
+      <w:start w:val="1"/>
+      <w:numFmt w:val="bullet"/>
+      <w:lvlText w:val=""/>
+      <w:lvlJc w:val="left"/>
+      <w:pPr>
+        <w:ind w:left="5040" w:hanging="360"/>
+      </w:pPr>
+      <w:rPr>
+        <w:rFonts w:ascii="Symbol" w:hAnsi="Symbol" w:hint="default"/>
+      </w:rPr>
+    </w:lvl>
+    <w:lvl w:ilvl="7" w:tplc="04090003" w:tentative="1">
+      <w:start w:val="1"/>
+      <w:numFmt w:val="bullet"/>
+      <w:lvlText w:val="o"/>
+      <w:lvlJc w:val="left"/>
+      <w:pPr>
+        <w:ind w:left="5760" w:hanging="360"/>
+      </w:pPr>
+      <w:rPr>
+        <w:rFonts w:ascii="Courier New" w:hAnsi="Courier New" w:cs="Courier New" w:hint="default"/>
+      </w:rPr>
+    </w:lvl>
+    <w:lvl w:ilvl="8" w:tplc="04090005" w:tentative="1">
+      <w:start w:val="1"/>
+      <w:numFmt w:val="bullet"/>
+      <w:lvlText w:val=""/>
+      <w:lvlJc w:val="left"/>
+      <w:pPr>
+        <w:ind w:left="6480" w:hanging="360"/>
+      </w:pPr>
+      <w:rPr>
+        <w:rFonts w:ascii="Wingdings" w:hAnsi="Wingdings" w:hint="default"/>
+      </w:rPr>
+    </w:lvl>
+  </w:abstractNum>
+  <w:abstractNum w:abstractNumId="4" w15:restartNumberingAfterBreak="0">
     <w:nsid w:val="70802111"/>
     <w:multiLevelType w:val="hybridMultilevel"/>
     <w:tmpl w:val="DC902338"/>
@@ -694,6 +2512,18 @@
     </w:lvl>
   </w:abstractNum>
   <w:num w:numId="1">
+    <w:abstractNumId w:val="4"/>
+  </w:num>
+  <w:num w:numId="2">
+    <w:abstractNumId w:val="2"/>
+  </w:num>
+  <w:num w:numId="3">
+    <w:abstractNumId w:val="3"/>
+  </w:num>
+  <w:num w:numId="4">
+    <w:abstractNumId w:val="1"/>
+  </w:num>
+  <w:num w:numId="5">
     <w:abstractNumId w:val="0"/>
   </w:num>
 </w:numbering>
@@ -751,7 +2581,7 @@
     <w:lsdException w:name="header" w:semiHidden="1" w:unhideWhenUsed="1"/>
     <w:lsdException w:name="footer" w:semiHidden="1" w:unhideWhenUsed="1"/>
     <w:lsdException w:name="index heading" w:semiHidden="1" w:unhideWhenUsed="1"/>
-    <w:lsdException w:name="caption" w:semiHidden="1" w:uiPriority="35" w:unhideWhenUsed="1" w:qFormat="1"/>
+    <w:lsdException w:name="caption" w:semiHidden="1" w:uiPriority="6" w:unhideWhenUsed="1" w:qFormat="1"/>
     <w:lsdException w:name="table of figures" w:semiHidden="1" w:unhideWhenUsed="1"/>
     <w:lsdException w:name="envelope address" w:semiHidden="1" w:unhideWhenUsed="1"/>
     <w:lsdException w:name="envelope return" w:semiHidden="1" w:unhideWhenUsed="1"/>
@@ -802,7 +2632,7 @@
     <w:lsdException w:name="Body Text Indent 2" w:semiHidden="1" w:unhideWhenUsed="1"/>
     <w:lsdException w:name="Body Text Indent 3" w:semiHidden="1" w:unhideWhenUsed="1"/>
     <w:lsdException w:name="Block Text" w:semiHidden="1" w:unhideWhenUsed="1"/>
-    <w:lsdException w:name="Hyperlink" w:semiHidden="1" w:unhideWhenUsed="1"/>
+    <w:lsdException w:name="Hyperlink" w:semiHidden="1" w:unhideWhenUsed="1" w:qFormat="1"/>
     <w:lsdException w:name="FollowedHyperlink" w:semiHidden="1" w:unhideWhenUsed="1"/>
     <w:lsdException w:name="Strong" w:uiPriority="22" w:qFormat="1"/>
     <w:lsdException w:name="Emphasis" w:uiPriority="20" w:qFormat="1"/>
@@ -1184,6 +3014,132 @@
       <w:szCs w:val="32"/>
     </w:rPr>
   </w:style>
+  <w:style w:type="paragraph" w:styleId="Title">
+    <w:name w:val="Title"/>
+    <w:basedOn w:val="Normal"/>
+    <w:next w:val="Normal"/>
+    <w:link w:val="TitleChar"/>
+    <w:uiPriority w:val="10"/>
+    <w:qFormat/>
+    <w:rsid w:val="00501B20"/>
+    <w:pPr>
+      <w:spacing w:after="0" w:line="240" w:lineRule="auto"/>
+      <w:contextualSpacing/>
+    </w:pPr>
+    <w:rPr>
+      <w:rFonts w:asciiTheme="majorHAnsi" w:eastAsiaTheme="majorEastAsia" w:hAnsiTheme="majorHAnsi" w:cstheme="majorBidi"/>
+      <w:spacing w:val="-10"/>
+      <w:kern w:val="28"/>
+      <w:sz w:val="56"/>
+      <w:szCs w:val="56"/>
+    </w:rPr>
+  </w:style>
+  <w:style w:type="character" w:customStyle="1" w:styleId="TitleChar">
+    <w:name w:val="Title Char"/>
+    <w:basedOn w:val="DefaultParagraphFont"/>
+    <w:link w:val="Title"/>
+    <w:uiPriority w:val="10"/>
+    <w:rsid w:val="00501B20"/>
+    <w:rPr>
+      <w:rFonts w:asciiTheme="majorHAnsi" w:eastAsiaTheme="majorEastAsia" w:hAnsiTheme="majorHAnsi" w:cstheme="majorBidi"/>
+      <w:spacing w:val="-10"/>
+      <w:kern w:val="28"/>
+      <w:sz w:val="56"/>
+      <w:szCs w:val="56"/>
+    </w:rPr>
+  </w:style>
+  <w:style w:type="paragraph" w:styleId="NormalWeb">
+    <w:name w:val="Normal (Web)"/>
+    <w:basedOn w:val="Normal"/>
+    <w:uiPriority w:val="99"/>
+    <w:unhideWhenUsed/>
+    <w:rsid w:val="00EF1A16"/>
+    <w:pPr>
+      <w:spacing w:before="100" w:beforeAutospacing="1" w:after="100" w:afterAutospacing="1" w:line="240" w:lineRule="auto"/>
+    </w:pPr>
+    <w:rPr>
+      <w:rFonts w:ascii="Times New Roman" w:eastAsia="Times New Roman" w:hAnsi="Times New Roman" w:cs="Times New Roman"/>
+      <w:sz w:val="24"/>
+      <w:szCs w:val="24"/>
+    </w:rPr>
+  </w:style>
+  <w:style w:type="paragraph" w:styleId="Header">
+    <w:name w:val="header"/>
+    <w:basedOn w:val="Normal"/>
+    <w:link w:val="HeaderChar"/>
+    <w:uiPriority w:val="99"/>
+    <w:unhideWhenUsed/>
+    <w:rsid w:val="00C10819"/>
+    <w:pPr>
+      <w:tabs>
+        <w:tab w:val="center" w:pos="4680"/>
+        <w:tab w:val="right" w:pos="9360"/>
+      </w:tabs>
+      <w:spacing w:after="0" w:line="240" w:lineRule="auto"/>
+    </w:pPr>
+  </w:style>
+  <w:style w:type="character" w:customStyle="1" w:styleId="HeaderChar">
+    <w:name w:val="Header Char"/>
+    <w:basedOn w:val="DefaultParagraphFont"/>
+    <w:link w:val="Header"/>
+    <w:uiPriority w:val="99"/>
+    <w:rsid w:val="00C10819"/>
+  </w:style>
+  <w:style w:type="paragraph" w:styleId="Footer">
+    <w:name w:val="footer"/>
+    <w:basedOn w:val="Normal"/>
+    <w:link w:val="FooterChar"/>
+    <w:uiPriority w:val="99"/>
+    <w:unhideWhenUsed/>
+    <w:rsid w:val="00C10819"/>
+    <w:pPr>
+      <w:tabs>
+        <w:tab w:val="center" w:pos="4680"/>
+        <w:tab w:val="right" w:pos="9360"/>
+      </w:tabs>
+      <w:spacing w:after="0" w:line="240" w:lineRule="auto"/>
+    </w:pPr>
+  </w:style>
+  <w:style w:type="character" w:customStyle="1" w:styleId="FooterChar">
+    <w:name w:val="Footer Char"/>
+    <w:basedOn w:val="DefaultParagraphFont"/>
+    <w:link w:val="Footer"/>
+    <w:uiPriority w:val="99"/>
+    <w:rsid w:val="00C10819"/>
+  </w:style>
+  <w:style w:type="paragraph" w:styleId="Caption">
+    <w:name w:val="caption"/>
+    <w:basedOn w:val="Normal"/>
+    <w:next w:val="Normal"/>
+    <w:uiPriority w:val="6"/>
+    <w:rsid w:val="004743DC"/>
+    <w:pPr>
+      <w:spacing w:after="200" w:line="240" w:lineRule="auto"/>
+    </w:pPr>
+    <w:rPr>
+      <w:rFonts w:ascii="Arial" w:hAnsi="Arial"/>
+      <w:i/>
+      <w:iCs/>
+      <w:color w:val="ED7D31" w:themeColor="accent2"/>
+      <w:sz w:val="18"/>
+      <w:szCs w:val="18"/>
+      <w:lang w:val="en-GB"/>
+    </w:rPr>
+  </w:style>
+  <w:style w:type="character" w:styleId="Hyperlink">
+    <w:name w:val="Hyperlink"/>
+    <w:basedOn w:val="DefaultParagraphFont"/>
+    <w:uiPriority w:val="99"/>
+    <w:qFormat/>
+    <w:rsid w:val="004743DC"/>
+    <w:rPr>
+      <w:rFonts w:ascii="Arial" w:hAnsi="Arial"/>
+      <w:i w:val="0"/>
+      <w:color w:val="A5A5A5" w:themeColor="accent3"/>
+      <w:sz w:val="20"/>
+      <w:u w:val="single"/>
+    </w:rPr>
+  </w:style>
 </w:styles>
 </file>
 

</xml_diff>